<commit_message>
Started work on bibliographies.xsl
</commit_message>
<xml_diff>
--- a/testing/WML/testing ground/Styletest.docx
+++ b/testing/WML/testing ground/Styletest.docx
@@ -74,15 +74,105 @@
         </w:rPr>
         <w:t xml:space="preserve"> be used except in the current testing environment.</w:t>
       </w:r>
+      <w:r>
+        <w:rPr>
+          <w:lang w:val="en-US"/>
+        </w:rPr>
+        <w:t>Bibliography entry</w:t>
+      </w:r>
+      <w:r>
+        <w:rPr>
+          <w:lang w:val="en-US"/>
+        </w:rPr>
+        <w:t>Bibliography entry</w:t>
+      </w:r>
+    </w:p>
+    <w:p>
+      <w:pPr>
+        <w:sectPr>
+          <w:type w:val="nextPage"/>
+          <w:pgSz w:h="16838" w:w="11906"/>
+          <w:pgMar w:bottom="1417" w:footer="0" w:gutter="0" w:header="0" w:left="1417" w:right="1417" w:top="1417"/>
+          <w:pgNumType w:fmt="decimal"/>
+          <w:formProt w:val="false"/>
+          <w:textDirection w:val="lrTb"/>
+          <w:docGrid w:charSpace="8192" w:linePitch="360" w:type="default"/>
+        </w:sectPr>
+      </w:pPr>
+    </w:p>
+    <w:p>
+      <w:pPr>
+        <w:pStyle w:val="style24"/>
+      </w:pPr>
+      <w:r>
+        <w:rPr/>
+        <w:t>Bibliography</w:t>
+      </w:r>
+    </w:p>
+    <w:p>
+      <w:pPr>
+        <w:sectPr>
+          <w:type w:val="continuous"/>
+          <w:pgSz w:h="16838" w:w="11906"/>
+          <w:pgMar w:bottom="1417" w:footer="0" w:gutter="0" w:header="0" w:left="1417" w:right="1417" w:top="1417"/>
+          <w:formProt w:val="false"/>
+          <w:textDirection w:val="lrTb"/>
+          <w:docGrid w:charSpace="8192" w:linePitch="360" w:type="default"/>
+        </w:sectPr>
+      </w:pPr>
+    </w:p>
+    <w:p>
+      <w:pPr>
+        <w:pStyle w:val="style25"/>
+      </w:pPr>
+      <w:r>
+        <w:fldChar w:fldCharType="begin"/>
+      </w:r>
+      <w:r>
+        <w:instrText> TOC \f \n 1-9 </w:instrText>
+      </w:r>
+      <w:r>
+        <w:fldChar w:fldCharType="separate"/>
+      </w:r>
+      <w:r>
+        <w:rPr/>
+        <w:t>ARJ00: Artymiak, Jacek, LibreOffice Calc Functions and Formulas Tips, 2011</w:t>
+      </w:r>
+    </w:p>
+    <w:p>
+      <w:pPr>
+        <w:pStyle w:val="style25"/>
+        <w:spacing w:after="200" w:before="0"/>
+        <w:contextualSpacing w:val="false"/>
+      </w:pPr>
+      <w:r>
+        <w:rPr/>
+        <w:t>GRM01: Gris, Myriam, Writer 3.3, 2011</w:t>
+      </w:r>
+      <w:r>
+        <w:fldChar w:fldCharType="end"/>
+      </w:r>
+    </w:p>
+    <w:p>
+      <w:pPr>
+        <w:sectPr>
+          <w:type w:val="continuous"/>
+          <w:pgSz w:h="16838" w:w="11906"/>
+          <w:pgMar w:bottom="1417" w:footer="0" w:gutter="0" w:header="0" w:left="1417" w:right="1417" w:top="1417"/>
+          <w:formProt/>
+          <w:textDirection w:val="lrTb"/>
+          <w:docGrid w:charSpace="8192" w:linePitch="360" w:type="default"/>
+        </w:sectPr>
+      </w:pPr>
     </w:p>
     <w:sectPr>
-      <w:type w:val="nextPage"/>
+      <w:type w:val="continuous"/>
       <w:pgSz w:h="16838" w:w="11906"/>
       <w:pgMar w:bottom="1417" w:footer="0" w:gutter="0" w:header="0" w:left="1417" w:right="1417" w:top="1417"/>
       <w:pgNumType w:fmt="decimal"/>
       <w:formProt w:val="false"/>
       <w:textDirection w:val="lrTb"/>
-      <w:docGrid w:charSpace="4096" w:linePitch="360" w:type="default"/>
+      <w:docGrid w:charSpace="8192" w:linePitch="360" w:type="default"/>
     </w:sectPr>
   </w:body>
 </w:document>
@@ -91,7 +181,7 @@
 <file path=word/styles.xml><?xml version="1.0" encoding="utf-8"?>
 <w:styles xmlns:w="http://schemas.openxmlformats.org/wordprocessingml/2006/main">
   <w:style w:styleId="style0" w:type="paragraph">
-    <w:name w:val="Default Style"/>
+    <w:name w:val="Normal"/>
     <w:next w:val="style0"/>
     <w:pPr>
       <w:widowControl/>
@@ -101,7 +191,7 @@
     </w:pPr>
     <w:rPr>
       <w:rFonts w:ascii="Calibri" w:cs="Calibri" w:eastAsia="DejaVu Sans" w:hAnsi="Calibri"/>
-      <w:color w:val="auto"/>
+      <w:color w:val="00000A"/>
       <w:sz w:val="22"/>
       <w:szCs w:val="22"/>
       <w:lang w:bidi="ar-SA" w:eastAsia="en-US" w:val="nl-BE"/>
@@ -242,5 +332,19 @@
       <w:szCs w:val="52"/>
     </w:rPr>
   </w:style>
+  <w:style w:styleId="style24" w:type="paragraph">
+    <w:name w:val="Bibliography Heading"/>
+    <w:basedOn w:val="style18"/>
+    <w:next w:val="style24"/>
+    <w:pPr/>
+    <w:rPr/>
+  </w:style>
+  <w:style w:styleId="style25" w:type="paragraph">
+    <w:name w:val="Bibliography 1"/>
+    <w:basedOn w:val="style22"/>
+    <w:next w:val="style25"/>
+    <w:pPr/>
+    <w:rPr/>
+  </w:style>
 </w:styles>
 </file>
</xml_diff>